<commit_message>
Desafio 1 e 2, segundo envio
</commit_message>
<xml_diff>
--- a/Desafio 2/Respostas.docx
+++ b/Desafio 2/Respostas.docx
@@ -197,6 +197,49 @@
           <w:szCs w:val="24"/>
         </w:rPr>
         <w:t>b) Com base nos conhecimentos adquiridos no exercício anterior, crie um arquivo HTML com a seguinte estrutura:</w:t>
+      </w:r>
+    </w:p>
+    <w:p>
+      <w:pPr>
+        <w:rPr>
+          <w:rFonts w:ascii="Arial" w:hAnsi="Arial" w:cs="Arial"/>
+          <w:sz w:val="24"/>
+          <w:szCs w:val="24"/>
+        </w:rPr>
+      </w:pPr>
+      <w:r>
+        <w:rPr>
+          <w:rFonts w:ascii="Arial" w:hAnsi="Arial" w:cs="Arial"/>
+          <w:b/>
+          <w:bCs/>
+          <w:sz w:val="24"/>
+          <w:szCs w:val="24"/>
+        </w:rPr>
+        <w:t>R:</w:t>
+      </w:r>
+      <w:r>
+        <w:rPr>
+          <w:rFonts w:ascii="Arial" w:hAnsi="Arial" w:cs="Arial"/>
+          <w:sz w:val="24"/>
+          <w:szCs w:val="24"/>
+        </w:rPr>
+        <w:t xml:space="preserve"> A resposta desse exercício é </w:t>
+      </w:r>
+      <w:r>
+        <w:rPr>
+          <w:rFonts w:ascii="Arial" w:hAnsi="Arial" w:cs="Arial"/>
+          <w:sz w:val="24"/>
+          <w:szCs w:val="24"/>
+        </w:rPr>
+        <w:t>encontrada</w:t>
+      </w:r>
+      <w:r>
+        <w:rPr>
+          <w:rFonts w:ascii="Arial" w:hAnsi="Arial" w:cs="Arial"/>
+          <w:sz w:val="24"/>
+          <w:szCs w:val="24"/>
+        </w:rPr>
+        <w:t xml:space="preserve"> no arquivo index.html.</w:t>
       </w:r>
     </w:p>
     <w:sectPr>

</xml_diff>